<commit_message>
Updaet example files. Update tests. Better error catching for creation of duplicate cards
</commit_message>
<xml_diff>
--- a/exampleLibreOfficeAndWordFiles/ExampleWordFile.docx
+++ b/exampleLibreOfficeAndWordFiles/ExampleWordFile.docx
@@ -17,21 +17,12 @@
         <w:spacing w:after="0" w:line="240" w:lineRule="auto"/>
       </w:pPr>
       <w:r>
-        <w:t># fileType = basic</w:t>
-      </w:r>
-    </w:p>
-    <w:p>
-      <w:pPr>
-        <w:pStyle w:val="NormalWeb"/>
-        <w:spacing w:after="0" w:line="240" w:lineRule="auto"/>
-      </w:pPr>
-      <w:r>
         <w:t xml:space="preserve"># </w:t>
       </w:r>
+      <w:r>
+        <w:t>This is a comment</w:t>
+      </w:r>
       <w:bookmarkStart w:id="0" w:name="_GoBack"/>
-      <w:r>
-        <w:t>This file must first be saved as =&gt; Web page (.htm)</w:t>
-      </w:r>
       <w:bookmarkEnd w:id="0"/>
     </w:p>
     <w:p>
@@ -39,6 +30,17 @@
         <w:pStyle w:val="NormalWeb"/>
         <w:spacing w:after="0" w:line="240" w:lineRule="auto"/>
       </w:pPr>
+      <w:r>
+        <w:t># This file must first be saved as =&gt; Web page (.</w:t>
+      </w:r>
+      <w:proofErr w:type="spellStart"/>
+      <w:r>
+        <w:t>htm</w:t>
+      </w:r>
+      <w:proofErr w:type="spellEnd"/>
+      <w:r>
+        <w:t>)</w:t>
+      </w:r>
     </w:p>
     <w:p>
       <w:pPr>
@@ -51,6 +53,9 @@
       </w:pPr>
       <w:r>
         <w:t>What is the capital of Ireland</w:t>
+      </w:r>
+      <w:r>
+        <w:t>?</w:t>
       </w:r>
     </w:p>
     <w:p>

</xml_diff>